<commit_message>
Update resume, clean repository
</commit_message>
<xml_diff>
--- a/resume.docx
+++ b/resume.docx
@@ -259,7 +259,7 @@
           <w:sz w:val="21"/>
           <w:szCs w:val="21"/>
         </w:rPr>
-        <w:t>4</w:t>
+        <w:t>5</w:t>
       </w:r>
     </w:p>
     <w:p>
@@ -461,27 +461,7 @@
           <w:sz w:val="21"/>
           <w:szCs w:val="21"/>
         </w:rPr>
-        <w:t>Junior Full-Stack Software Developer (Infrastructure)</w:t>
-      </w:r>
-      <w:r>
-        <w:rPr>
-          <w:rFonts w:ascii="Roboto" w:hAnsi="Roboto"/>
-          <w:b/>
-          <w:bCs/>
-          <w:sz w:val="21"/>
-          <w:szCs w:val="21"/>
-        </w:rPr>
-        <w:t>,</w:t>
-      </w:r>
-      <w:r>
-        <w:rPr>
-          <w:rFonts w:ascii="Roboto" w:hAnsi="Roboto"/>
-          <w:b/>
-          <w:bCs/>
-          <w:sz w:val="21"/>
-          <w:szCs w:val="21"/>
-        </w:rPr>
-        <w:t xml:space="preserve"> Verto Health</w:t>
+        <w:t>Junior Full-Stack Software Developer (Infrastructure), Verto Health</w:t>
       </w:r>
       <w:r>
         <w:rPr>
@@ -664,7 +644,6 @@
         </w:rPr>
         <w:t xml:space="preserve"> </w:t>
       </w:r>
-      <w:proofErr w:type="gramStart"/>
       <w:r>
         <w:rPr>
           <w:rFonts w:ascii="Roboto" w:hAnsi="Roboto"/>
@@ -679,17 +658,8 @@
           <w:sz w:val="21"/>
           <w:szCs w:val="21"/>
         </w:rPr>
-        <w:t>-</w:t>
-      </w:r>
-      <w:r>
-        <w:rPr>
-          <w:rFonts w:ascii="Roboto" w:hAnsi="Roboto"/>
-          <w:sz w:val="21"/>
-          <w:szCs w:val="21"/>
-        </w:rPr>
-        <w:t>source</w:t>
-      </w:r>
-      <w:proofErr w:type="gramEnd"/>
+        <w:t xml:space="preserve"> source</w:t>
+      </w:r>
       <w:r>
         <w:rPr>
           <w:rFonts w:ascii="Roboto" w:hAnsi="Roboto"/>
@@ -759,25 +729,7 @@
           <w:sz w:val="21"/>
           <w:szCs w:val="21"/>
         </w:rPr>
-        <w:t xml:space="preserve"> Ontario healthcare clients by contributing over 12+ tickets to the major release version 3.21 of </w:t>
-      </w:r>
-      <w:proofErr w:type="spellStart"/>
-      <w:r>
-        <w:rPr>
-          <w:rFonts w:ascii="Roboto" w:hAnsi="Roboto"/>
-          <w:sz w:val="21"/>
-          <w:szCs w:val="21"/>
-        </w:rPr>
-        <w:t>Verto’s</w:t>
-      </w:r>
-      <w:proofErr w:type="spellEnd"/>
-      <w:r>
-        <w:rPr>
-          <w:rFonts w:ascii="Roboto" w:hAnsi="Roboto"/>
-          <w:sz w:val="21"/>
-          <w:szCs w:val="21"/>
-        </w:rPr>
-        <w:t xml:space="preserve"> clinician software suite.</w:t>
+        <w:t xml:space="preserve"> Ontario healthcare clients by contributing over 12+ tickets to the major release version 3.21 of Verto’s clinician software suite.</w:t>
       </w:r>
     </w:p>
     <w:p>
@@ -1820,27 +1772,17 @@
           <w:sz w:val="21"/>
           <w:szCs w:val="21"/>
         </w:rPr>
-        <w:t xml:space="preserve">Improved code maintenance by </w:t>
-      </w:r>
-      <w:r>
-        <w:rPr>
-          <w:rFonts w:ascii="Roboto" w:hAnsi="Roboto" w:cs="Times New Roman"/>
-          <w:b/>
-          <w:color w:val="000000" w:themeColor="text1"/>
-          <w:sz w:val="21"/>
-          <w:szCs w:val="21"/>
-        </w:rPr>
-        <w:t>Dockeriz</w:t>
-      </w:r>
-      <w:r>
-        <w:rPr>
-          <w:rFonts w:ascii="Roboto" w:hAnsi="Roboto" w:cs="Times New Roman"/>
-          <w:b/>
-          <w:color w:val="000000" w:themeColor="text1"/>
-          <w:sz w:val="21"/>
-          <w:szCs w:val="21"/>
-        </w:rPr>
-        <w:t>ing</w:t>
+        <w:t>Improved code maintenance by</w:t>
+      </w:r>
+      <w:r>
+        <w:rPr>
+          <w:rFonts w:ascii="Roboto" w:hAnsi="Roboto" w:cs="Times New Roman"/>
+          <w:bCs/>
+          <w:color w:val="000000" w:themeColor="text1"/>
+          <w:sz w:val="21"/>
+          <w:szCs w:val="21"/>
+        </w:rPr>
+        <w:t xml:space="preserve"> containerizing</w:t>
       </w:r>
       <w:r>
         <w:rPr>
@@ -1861,6 +1803,26 @@
           <w:szCs w:val="21"/>
         </w:rPr>
         <w:t>many of the UofT hacks legacy and currently used source code repositories</w:t>
+      </w:r>
+      <w:r>
+        <w:rPr>
+          <w:rFonts w:ascii="Roboto" w:hAnsi="Roboto" w:cs="Times New Roman"/>
+          <w:bCs/>
+          <w:color w:val="000000" w:themeColor="text1"/>
+          <w:sz w:val="21"/>
+          <w:szCs w:val="21"/>
+        </w:rPr>
+        <w:t xml:space="preserve"> using </w:t>
+      </w:r>
+      <w:r>
+        <w:rPr>
+          <w:rFonts w:ascii="Roboto" w:hAnsi="Roboto" w:cs="Times New Roman"/>
+          <w:b/>
+          <w:color w:val="000000" w:themeColor="text1"/>
+          <w:sz w:val="21"/>
+          <w:szCs w:val="21"/>
+        </w:rPr>
+        <w:t>Docker</w:t>
       </w:r>
       <w:r>
         <w:rPr>
@@ -2877,17 +2839,7 @@
           <w:sz w:val="21"/>
           <w:szCs w:val="21"/>
         </w:rPr>
-        <w:t xml:space="preserve"> place - MLH </w:t>
-      </w:r>
-      <w:r>
-        <w:rPr>
-          <w:rFonts w:ascii="Roboto" w:hAnsi="Roboto" w:cs="Times New Roman"/>
-          <w:b/>
-          <w:color w:val="000000" w:themeColor="text1"/>
-          <w:sz w:val="21"/>
-          <w:szCs w:val="21"/>
-        </w:rPr>
-        <w:t>Hack</w:t>
+        <w:t xml:space="preserve"> place - MLH Hack</w:t>
       </w:r>
       <w:r>
         <w:rPr>
@@ -2907,37 +2859,7 @@
           <w:sz w:val="21"/>
           <w:szCs w:val="21"/>
         </w:rPr>
-        <w:t>erse</w:t>
-      </w:r>
-      <w:r>
-        <w:rPr>
-          <w:rFonts w:ascii="Roboto" w:hAnsi="Roboto" w:cs="Times New Roman"/>
-          <w:b/>
-          <w:color w:val="000000" w:themeColor="text1"/>
-          <w:sz w:val="21"/>
-          <w:szCs w:val="21"/>
-        </w:rPr>
-        <w:t xml:space="preserve"> 202</w:t>
-      </w:r>
-      <w:r>
-        <w:rPr>
-          <w:rFonts w:ascii="Roboto" w:hAnsi="Roboto" w:cs="Times New Roman"/>
-          <w:b/>
-          <w:color w:val="000000" w:themeColor="text1"/>
-          <w:sz w:val="21"/>
-          <w:szCs w:val="21"/>
-        </w:rPr>
-        <w:t>2</w:t>
-      </w:r>
-      <w:r>
-        <w:rPr>
-          <w:rFonts w:ascii="Roboto" w:hAnsi="Roboto" w:cs="Times New Roman"/>
-          <w:b/>
-          <w:color w:val="000000" w:themeColor="text1"/>
-          <w:sz w:val="21"/>
-          <w:szCs w:val="21"/>
-        </w:rPr>
-        <w:t>:</w:t>
+        <w:t>erse 2022:</w:t>
       </w:r>
       <w:r>
         <w:rPr>

</xml_diff>